<commit_message>
Updates the template to use the 1.5 inch left margin
</commit_message>
<xml_diff>
--- a/Documentation/Template.docx
+++ b/Documentation/Template.docx
@@ -6,6 +6,8 @@
       <w:pPr>
         <w:pStyle w:val="Heading1"/>
       </w:pPr>
+      <w:bookmarkStart w:id="0" w:name="_GoBack"/>
+      <w:bookmarkEnd w:id="0"/>
       <w:r>
         <w:t>Heading 1</w:t>
       </w:r>
@@ -35,15 +37,13 @@
       </w:r>
     </w:p>
     <w:p>
-      <w:bookmarkStart w:id="0" w:name="_GoBack"/>
       <w:r>
         <w:t>Normal</w:t>
       </w:r>
-      <w:bookmarkEnd w:id="0"/>
     </w:p>
     <w:sectPr>
       <w:pgSz w:w="12240" w:h="15840"/>
-      <w:pgMar w:top="1440" w:right="1440" w:bottom="1440" w:left="1440" w:header="720" w:footer="720" w:gutter="0"/>
+      <w:pgMar w:top="1440" w:right="1440" w:bottom="1440" w:left="2160" w:header="720" w:footer="720" w:gutter="0"/>
       <w:cols w:space="720"/>
       <w:docGrid w:linePitch="360"/>
     </w:sectPr>

</xml_diff>

<commit_message>
Updates the template with a Header 5 style
</commit_message>
<xml_diff>
--- a/Documentation/Template.docx
+++ b/Documentation/Template.docx
@@ -6,8 +6,6 @@
       <w:pPr>
         <w:pStyle w:val="Heading1"/>
       </w:pPr>
-      <w:bookmarkStart w:id="0" w:name="_GoBack"/>
-      <w:bookmarkEnd w:id="0"/>
       <w:r>
         <w:t>Heading 1</w:t>
       </w:r>
@@ -37,9 +35,19 @@
       </w:r>
     </w:p>
     <w:p>
+      <w:pPr>
+        <w:pStyle w:val="Heading5"/>
+      </w:pPr>
+      <w:r>
+        <w:t>Heading 5</w:t>
+      </w:r>
+    </w:p>
+    <w:p>
       <w:r>
         <w:t>Normal</w:t>
       </w:r>
+      <w:bookmarkStart w:id="0" w:name="_GoBack"/>
+      <w:bookmarkEnd w:id="0"/>
     </w:p>
     <w:sectPr>
       <w:pgSz w:w="12240" w:h="15840"/>
@@ -465,7 +473,7 @@
     <w:link w:val="Heading1Char"/>
     <w:uiPriority w:val="9"/>
     <w:qFormat/>
-    <w:rsid w:val="00882675"/>
+    <w:rsid w:val="00AD66C2"/>
     <w:pPr>
       <w:keepNext/>
       <w:keepLines/>
@@ -486,7 +494,7 @@
     <w:uiPriority w:val="9"/>
     <w:unhideWhenUsed/>
     <w:qFormat/>
-    <w:rsid w:val="00882675"/>
+    <w:rsid w:val="00AD66C2"/>
     <w:pPr>
       <w:keepNext/>
       <w:keepLines/>
@@ -495,7 +503,7 @@
     </w:pPr>
     <w:rPr>
       <w:rFonts w:eastAsiaTheme="majorEastAsia"/>
-      <w:sz w:val="32"/>
+      <w:sz w:val="36"/>
       <w:szCs w:val="32"/>
     </w:rPr>
   </w:style>
@@ -507,7 +515,7 @@
     <w:uiPriority w:val="9"/>
     <w:unhideWhenUsed/>
     <w:qFormat/>
-    <w:rsid w:val="00882675"/>
+    <w:rsid w:val="00AD66C2"/>
     <w:pPr>
       <w:keepNext/>
       <w:keepLines/>
@@ -517,6 +525,7 @@
     <w:rPr>
       <w:rFonts w:eastAsiaTheme="majorEastAsia"/>
       <w:b/>
+      <w:sz w:val="32"/>
     </w:rPr>
   </w:style>
   <w:style w:type="paragraph" w:styleId="Heading4">
@@ -527,7 +536,7 @@
     <w:uiPriority w:val="9"/>
     <w:unhideWhenUsed/>
     <w:qFormat/>
-    <w:rsid w:val="00882675"/>
+    <w:rsid w:val="00AD66C2"/>
     <w:pPr>
       <w:keepNext/>
       <w:keepLines/>
@@ -539,6 +548,24 @@
       <w:b/>
       <w:i/>
       <w:iCs/>
+      <w:sz w:val="28"/>
+    </w:rPr>
+  </w:style>
+  <w:style w:type="paragraph" w:styleId="Heading5">
+    <w:name w:val="heading 5"/>
+    <w:basedOn w:val="Normal"/>
+    <w:next w:val="Normal"/>
+    <w:link w:val="Heading5Char"/>
+    <w:uiPriority w:val="9"/>
+    <w:unhideWhenUsed/>
+    <w:qFormat/>
+    <w:rsid w:val="00AD66C2"/>
+    <w:pPr>
+      <w:spacing w:after="0"/>
+      <w:outlineLvl w:val="4"/>
+    </w:pPr>
+    <w:rPr>
+      <w:i/>
     </w:rPr>
   </w:style>
   <w:style w:type="character" w:default="1" w:styleId="DefaultParagraphFont">
@@ -573,7 +600,7 @@
     <w:basedOn w:val="DefaultParagraphFont"/>
     <w:link w:val="Heading1"/>
     <w:uiPriority w:val="9"/>
-    <w:rsid w:val="00882675"/>
+    <w:rsid w:val="00AD66C2"/>
     <w:rPr>
       <w:rFonts w:ascii="Times New Roman" w:eastAsiaTheme="majorEastAsia" w:hAnsi="Times New Roman" w:cs="Times New Roman"/>
       <w:sz w:val="40"/>
@@ -585,10 +612,10 @@
     <w:basedOn w:val="DefaultParagraphFont"/>
     <w:link w:val="Heading2"/>
     <w:uiPriority w:val="9"/>
-    <w:rsid w:val="00882675"/>
+    <w:rsid w:val="00AD66C2"/>
     <w:rPr>
       <w:rFonts w:ascii="Times New Roman" w:eastAsiaTheme="majorEastAsia" w:hAnsi="Times New Roman" w:cs="Times New Roman"/>
-      <w:sz w:val="32"/>
+      <w:sz w:val="36"/>
       <w:szCs w:val="32"/>
     </w:rPr>
   </w:style>
@@ -597,11 +624,11 @@
     <w:basedOn w:val="DefaultParagraphFont"/>
     <w:link w:val="Heading3"/>
     <w:uiPriority w:val="9"/>
-    <w:rsid w:val="00882675"/>
+    <w:rsid w:val="00AD66C2"/>
     <w:rPr>
       <w:rFonts w:ascii="Times New Roman" w:eastAsiaTheme="majorEastAsia" w:hAnsi="Times New Roman" w:cs="Times New Roman"/>
       <w:b/>
-      <w:sz w:val="24"/>
+      <w:sz w:val="32"/>
       <w:szCs w:val="24"/>
     </w:rPr>
   </w:style>
@@ -610,12 +637,25 @@
     <w:basedOn w:val="DefaultParagraphFont"/>
     <w:link w:val="Heading4"/>
     <w:uiPriority w:val="9"/>
-    <w:rsid w:val="00882675"/>
+    <w:rsid w:val="00AD66C2"/>
     <w:rPr>
       <w:rFonts w:ascii="Times New Roman" w:eastAsiaTheme="majorEastAsia" w:hAnsi="Times New Roman" w:cs="Times New Roman"/>
       <w:b/>
       <w:i/>
       <w:iCs/>
+      <w:sz w:val="28"/>
+      <w:szCs w:val="24"/>
+    </w:rPr>
+  </w:style>
+  <w:style w:type="character" w:customStyle="1" w:styleId="Heading5Char">
+    <w:name w:val="Heading 5 Char"/>
+    <w:basedOn w:val="DefaultParagraphFont"/>
+    <w:link w:val="Heading5"/>
+    <w:uiPriority w:val="9"/>
+    <w:rsid w:val="00AD66C2"/>
+    <w:rPr>
+      <w:rFonts w:ascii="Times New Roman" w:hAnsi="Times New Roman" w:cs="Times New Roman"/>
+      <w:i/>
       <w:sz w:val="24"/>
       <w:szCs w:val="24"/>
     </w:rPr>

</xml_diff>